<commit_message>
Re-arrange structure: chapter 3 is phototransduction and PRCs merged
</commit_message>
<xml_diff>
--- a/Outline_Whole_Thesis.docx
+++ b/Outline_Whole_Thesis.docx
@@ -1,16 +1,18 @@
 
 <file path=word/document.xml><?xml version="1.0" encoding="utf-8"?>
-<w:document xmlns:wpc="http://schemas.microsoft.com/office/word/2010/wordprocessingCanvas" xmlns:cx="http://schemas.microsoft.com/office/drawing/2014/chartex" xmlns:cx1="http://schemas.microsoft.com/office/drawing/2015/9/8/chartex" xmlns:cx2="http://schemas.microsoft.com/office/drawing/2015/10/21/chartex" xmlns:cx3="http://schemas.microsoft.com/office/drawing/2016/5/9/chartex" xmlns:cx4="http://schemas.microsoft.com/office/drawing/2016/5/10/chartex" xmlns:cx5="http://schemas.microsoft.com/office/drawing/2016/5/11/chartex" xmlns:cx6="http://schemas.microsoft.com/office/drawing/2016/5/12/chartex" xmlns:cx7="http://schemas.microsoft.com/office/drawing/2016/5/13/chartex" xmlns:cx8="http://schemas.microsoft.com/office/drawing/2016/5/14/chartex" xmlns:mc="http://schemas.openxmlformats.org/markup-compatibility/2006" xmlns:aink="http://schemas.microsoft.com/office/drawing/2016/ink" xmlns:am3d="http://schemas.microsoft.com/office/drawing/2017/model3d" xmlns:o="urn:schemas-microsoft-com:office:office" xmlns:oel="http://schemas.microsoft.com/office/2019/extlst" xmlns:r="http://schemas.openxmlformats.org/officeDocument/2006/relationships" xmlns:m="http://schemas.openxmlformats.org/officeDocument/2006/math" xmlns:v="urn:schemas-microsoft-com:vml" xmlns:wp14="http://schemas.microsoft.com/office/word/2010/wordprocessingDrawing" xmlns:wp="http://schemas.openxmlformats.org/drawingml/2006/wordprocessingDrawing" xmlns:w10="urn:schemas-microsoft-com:office:word" xmlns:w="http://schemas.openxmlformats.org/wordprocessingml/2006/main" xmlns:w14="http://schemas.microsoft.com/office/word/2010/wordml" xmlns:w15="http://schemas.microsoft.com/office/word/2012/wordml" xmlns:w16cex="http://schemas.microsoft.com/office/word/2018/wordml/cex" xmlns:w16cid="http://schemas.microsoft.com/office/word/2016/wordml/cid" xmlns:w16="http://schemas.microsoft.com/office/word/2018/wordml" xmlns:w16du="http://schemas.microsoft.com/office/word/2023/wordml/word16du" xmlns:w16sdtdh="http://schemas.microsoft.com/office/word/2020/wordml/sdtdatahash" xmlns:w16se="http://schemas.microsoft.com/office/word/2015/wordml/symex" xmlns:wpg="http://schemas.microsoft.com/office/word/2010/wordprocessingGroup" xmlns:wpi="http://schemas.microsoft.com/office/word/2010/wordprocessingInk" xmlns:wne="http://schemas.microsoft.com/office/word/2006/wordml" xmlns:wps="http://schemas.microsoft.com/office/word/2010/wordprocessingShape" mc:Ignorable="w14 w15 w16se w16cid w16 w16cex w16sdtdh wp14">
+<w:document xmlns:wpc="http://schemas.microsoft.com/office/word/2010/wordprocessingCanvas" xmlns:cx="http://schemas.microsoft.com/office/drawing/2014/chartex" xmlns:cx1="http://schemas.microsoft.com/office/drawing/2015/9/8/chartex" xmlns:cx2="http://schemas.microsoft.com/office/drawing/2015/10/21/chartex" xmlns:cx3="http://schemas.microsoft.com/office/drawing/2016/5/9/chartex" xmlns:cx4="http://schemas.microsoft.com/office/drawing/2016/5/10/chartex" xmlns:cx5="http://schemas.microsoft.com/office/drawing/2016/5/11/chartex" xmlns:cx6="http://schemas.microsoft.com/office/drawing/2016/5/12/chartex" xmlns:cx7="http://schemas.microsoft.com/office/drawing/2016/5/13/chartex" xmlns:cx8="http://schemas.microsoft.com/office/drawing/2016/5/14/chartex" xmlns:mc="http://schemas.openxmlformats.org/markup-compatibility/2006" xmlns:aink="http://schemas.microsoft.com/office/drawing/2016/ink" xmlns:am3d="http://schemas.microsoft.com/office/drawing/2017/model3d" xmlns:o="urn:schemas-microsoft-com:office:office" xmlns:oel="http://schemas.microsoft.com/office/2019/extlst" xmlns:r="http://schemas.openxmlformats.org/officeDocument/2006/relationships" xmlns:m="http://schemas.openxmlformats.org/officeDocument/2006/math" xmlns:v="urn:schemas-microsoft-com:vml" xmlns:wp14="http://schemas.microsoft.com/office/word/2010/wordprocessingDrawing" xmlns:wp="http://schemas.openxmlformats.org/drawingml/2006/wordprocessingDrawing" xmlns:w10="urn:schemas-microsoft-com:office:word" xmlns:w="http://schemas.openxmlformats.org/wordprocessingml/2006/main" xmlns:w14="http://schemas.microsoft.com/office/word/2010/wordml" xmlns:w15="http://schemas.microsoft.com/office/word/2012/wordml" xmlns:w16cex="http://schemas.microsoft.com/office/word/2018/wordml/cex" xmlns:w16cid="http://schemas.microsoft.com/office/word/2016/wordml/cid" xmlns:w16="http://schemas.microsoft.com/office/word/2018/wordml" xmlns:w16sdtdh="http://schemas.microsoft.com/office/word/2020/wordml/sdtdatahash" xmlns:w16se="http://schemas.microsoft.com/office/word/2015/wordml/symex" xmlns:wpg="http://schemas.microsoft.com/office/word/2010/wordprocessingGroup" xmlns:wpi="http://schemas.microsoft.com/office/word/2010/wordprocessingInk" xmlns:wne="http://schemas.microsoft.com/office/word/2006/wordml" xmlns:wps="http://schemas.microsoft.com/office/word/2010/wordprocessingShape" mc:Ignorable="w14 w15 w16se w16cid w16 w16cex w16sdtdh wp14">
   <w:body>
     <w:p>
       <w:pPr>
         <w:rPr>
-          <w:kern w:val="0"/>
-          <w14:ligatures w14:val="none"/>
-        </w:rPr>
-      </w:pPr>
-      <w:r>
-        <w:rPr>
+          <w:color w:val="AEAAAA" w:themeColor="background2" w:themeShade="BF"/>
+          <w:kern w:val="0"/>
+          <w14:ligatures w14:val="none"/>
+        </w:rPr>
+      </w:pPr>
+      <w:r>
+        <w:rPr>
+          <w:color w:val="AEAAAA" w:themeColor="background2" w:themeShade="BF"/>
           <w:kern w:val="0"/>
           <w:u w:val="single"/>
           <w14:ligatures w14:val="none"/>
@@ -19,6 +21,7 @@
       </w:r>
       <w:r>
         <w:rPr>
+          <w:color w:val="AEAAAA" w:themeColor="background2" w:themeShade="BF"/>
           <w:kern w:val="0"/>
           <w14:ligatures w14:val="none"/>
         </w:rPr>
@@ -28,12 +31,14 @@
     <w:p>
       <w:pPr>
         <w:rPr>
-          <w:kern w:val="0"/>
-          <w14:ligatures w14:val="none"/>
-        </w:rPr>
-      </w:pPr>
-      <w:r>
-        <w:rPr>
+          <w:color w:val="AEAAAA" w:themeColor="background2" w:themeShade="BF"/>
+          <w:kern w:val="0"/>
+          <w14:ligatures w14:val="none"/>
+        </w:rPr>
+      </w:pPr>
+      <w:r>
+        <w:rPr>
+          <w:color w:val="AEAAAA" w:themeColor="background2" w:themeShade="BF"/>
           <w:kern w:val="0"/>
           <w14:ligatures w14:val="none"/>
         </w:rPr>
@@ -43,12 +48,14 @@
     <w:p>
       <w:pPr>
         <w:rPr>
-          <w:kern w:val="0"/>
-          <w14:ligatures w14:val="none"/>
-        </w:rPr>
-      </w:pPr>
-      <w:r>
-        <w:rPr>
+          <w:color w:val="AEAAAA" w:themeColor="background2" w:themeShade="BF"/>
+          <w:kern w:val="0"/>
+          <w14:ligatures w14:val="none"/>
+        </w:rPr>
+      </w:pPr>
+      <w:r>
+        <w:rPr>
+          <w:color w:val="AEAAAA" w:themeColor="background2" w:themeShade="BF"/>
           <w:kern w:val="0"/>
           <w14:ligatures w14:val="none"/>
         </w:rPr>
@@ -58,12 +65,14 @@
     <w:p>
       <w:pPr>
         <w:rPr>
-          <w:kern w:val="0"/>
-          <w14:ligatures w14:val="none"/>
-        </w:rPr>
-      </w:pPr>
-      <w:r>
-        <w:rPr>
+          <w:color w:val="AEAAAA" w:themeColor="background2" w:themeShade="BF"/>
+          <w:kern w:val="0"/>
+          <w14:ligatures w14:val="none"/>
+        </w:rPr>
+      </w:pPr>
+      <w:r>
+        <w:rPr>
+          <w:color w:val="AEAAAA" w:themeColor="background2" w:themeShade="BF"/>
           <w:kern w:val="0"/>
           <w14:ligatures w14:val="none"/>
         </w:rPr>
@@ -73,12 +82,14 @@
     <w:p>
       <w:pPr>
         <w:rPr>
-          <w:kern w:val="0"/>
-          <w14:ligatures w14:val="none"/>
-        </w:rPr>
-      </w:pPr>
-      <w:r>
-        <w:rPr>
+          <w:color w:val="AEAAAA" w:themeColor="background2" w:themeShade="BF"/>
+          <w:kern w:val="0"/>
+          <w14:ligatures w14:val="none"/>
+        </w:rPr>
+      </w:pPr>
+      <w:r>
+        <w:rPr>
+          <w:color w:val="AEAAAA" w:themeColor="background2" w:themeShade="BF"/>
           <w:kern w:val="0"/>
           <w14:ligatures w14:val="none"/>
         </w:rPr>
@@ -88,34 +99,31 @@
     <w:p>
       <w:pPr>
         <w:rPr>
-          <w:kern w:val="0"/>
-          <w14:ligatures w14:val="none"/>
-        </w:rPr>
-      </w:pPr>
-      <w:r>
-        <w:rPr>
-          <w:kern w:val="0"/>
-          <w14:ligatures w14:val="none"/>
-        </w:rPr>
-        <w:t xml:space="preserve">Chapter 5: </w:t>
-      </w:r>
-      <w:r>
-        <w:rPr>
-          <w:kern w:val="0"/>
-          <w14:ligatures w14:val="none"/>
-        </w:rPr>
-        <w:t>The evolution of the retinol metabolism</w:t>
-      </w:r>
-    </w:p>
-    <w:p>
-      <w:pPr>
-        <w:rPr>
-          <w:kern w:val="0"/>
-          <w14:ligatures w14:val="none"/>
-        </w:rPr>
-      </w:pPr>
-      <w:r>
-        <w:rPr>
+          <w:color w:val="AEAAAA" w:themeColor="background2" w:themeShade="BF"/>
+          <w:kern w:val="0"/>
+          <w14:ligatures w14:val="none"/>
+        </w:rPr>
+      </w:pPr>
+      <w:r>
+        <w:rPr>
+          <w:color w:val="AEAAAA" w:themeColor="background2" w:themeShade="BF"/>
+          <w:kern w:val="0"/>
+          <w14:ligatures w14:val="none"/>
+        </w:rPr>
+        <w:t>Chapter 5: The evolution of the retinol metabolism</w:t>
+      </w:r>
+    </w:p>
+    <w:p>
+      <w:pPr>
+        <w:rPr>
+          <w:color w:val="AEAAAA" w:themeColor="background2" w:themeShade="BF"/>
+          <w:kern w:val="0"/>
+          <w14:ligatures w14:val="none"/>
+        </w:rPr>
+      </w:pPr>
+      <w:r>
+        <w:rPr>
+          <w:color w:val="AEAAAA" w:themeColor="background2" w:themeShade="BF"/>
           <w:kern w:val="0"/>
           <w14:ligatures w14:val="none"/>
         </w:rPr>
@@ -125,12 +133,14 @@
     <w:p>
       <w:pPr>
         <w:rPr>
-          <w:kern w:val="0"/>
-          <w14:ligatures w14:val="none"/>
-        </w:rPr>
-      </w:pPr>
-      <w:r>
-        <w:rPr>
+          <w:color w:val="AEAAAA" w:themeColor="background2" w:themeShade="BF"/>
+          <w:kern w:val="0"/>
+          <w14:ligatures w14:val="none"/>
+        </w:rPr>
+      </w:pPr>
+      <w:r>
+        <w:rPr>
+          <w:color w:val="AEAAAA" w:themeColor="background2" w:themeShade="BF"/>
           <w:kern w:val="0"/>
           <w14:ligatures w14:val="none"/>
         </w:rPr>
@@ -140,20 +150,23 @@
     <w:p>
       <w:pPr>
         <w:rPr>
-          <w:kern w:val="0"/>
-          <w14:ligatures w14:val="none"/>
-        </w:rPr>
-      </w:pPr>
-    </w:p>
-    <w:p>
-      <w:pPr>
-        <w:rPr>
-          <w:kern w:val="0"/>
-          <w14:ligatures w14:val="none"/>
-        </w:rPr>
-      </w:pPr>
-      <w:r>
-        <w:rPr>
+          <w:color w:val="AEAAAA" w:themeColor="background2" w:themeShade="BF"/>
+          <w:kern w:val="0"/>
+          <w14:ligatures w14:val="none"/>
+        </w:rPr>
+      </w:pPr>
+    </w:p>
+    <w:p>
+      <w:pPr>
+        <w:rPr>
+          <w:color w:val="AEAAAA" w:themeColor="background2" w:themeShade="BF"/>
+          <w:kern w:val="0"/>
+          <w14:ligatures w14:val="none"/>
+        </w:rPr>
+      </w:pPr>
+      <w:r>
+        <w:rPr>
+          <w:color w:val="AEAAAA" w:themeColor="background2" w:themeShade="BF"/>
           <w:kern w:val="0"/>
           <w:u w:val="single"/>
           <w14:ligatures w14:val="none"/>
@@ -162,6 +175,7 @@
       </w:r>
       <w:r>
         <w:rPr>
+          <w:color w:val="AEAAAA" w:themeColor="background2" w:themeShade="BF"/>
           <w:kern w:val="0"/>
           <w14:ligatures w14:val="none"/>
         </w:rPr>
@@ -171,12 +185,14 @@
     <w:p>
       <w:pPr>
         <w:rPr>
-          <w:kern w:val="0"/>
-          <w14:ligatures w14:val="none"/>
-        </w:rPr>
-      </w:pPr>
-      <w:r>
-        <w:rPr>
+          <w:color w:val="AEAAAA" w:themeColor="background2" w:themeShade="BF"/>
+          <w:kern w:val="0"/>
+          <w14:ligatures w14:val="none"/>
+        </w:rPr>
+      </w:pPr>
+      <w:r>
+        <w:rPr>
+          <w:color w:val="AEAAAA" w:themeColor="background2" w:themeShade="BF"/>
           <w:kern w:val="0"/>
           <w14:ligatures w14:val="none"/>
         </w:rPr>
@@ -186,12 +202,14 @@
     <w:p>
       <w:pPr>
         <w:rPr>
-          <w:kern w:val="0"/>
-          <w14:ligatures w14:val="none"/>
-        </w:rPr>
-      </w:pPr>
-      <w:r>
-        <w:rPr>
+          <w:color w:val="AEAAAA" w:themeColor="background2" w:themeShade="BF"/>
+          <w:kern w:val="0"/>
+          <w14:ligatures w14:val="none"/>
+        </w:rPr>
+      </w:pPr>
+      <w:r>
+        <w:rPr>
+          <w:color w:val="AEAAAA" w:themeColor="background2" w:themeShade="BF"/>
           <w:kern w:val="0"/>
           <w14:ligatures w14:val="none"/>
         </w:rPr>
@@ -201,12 +219,14 @@
     <w:p>
       <w:pPr>
         <w:rPr>
-          <w:kern w:val="0"/>
-          <w14:ligatures w14:val="none"/>
-        </w:rPr>
-      </w:pPr>
-      <w:r>
-        <w:rPr>
+          <w:color w:val="AEAAAA" w:themeColor="background2" w:themeShade="BF"/>
+          <w:kern w:val="0"/>
+          <w14:ligatures w14:val="none"/>
+        </w:rPr>
+      </w:pPr>
+      <w:r>
+        <w:rPr>
+          <w:color w:val="AEAAAA" w:themeColor="background2" w:themeShade="BF"/>
           <w:kern w:val="0"/>
           <w14:ligatures w14:val="none"/>
         </w:rPr>
@@ -214,6 +234,7 @@
       </w:r>
       <w:r>
         <w:rPr>
+          <w:color w:val="AEAAAA" w:themeColor="background2" w:themeShade="BF"/>
           <w:kern w:val="0"/>
           <w14:ligatures w14:val="none"/>
         </w:rPr>
@@ -221,6 +242,7 @@
       </w:r>
       <w:r>
         <w:rPr>
+          <w:color w:val="AEAAAA" w:themeColor="background2" w:themeShade="BF"/>
           <w:kern w:val="0"/>
           <w14:ligatures w14:val="none"/>
         </w:rPr>
@@ -230,34 +252,31 @@
     <w:p>
       <w:pPr>
         <w:rPr>
-          <w:kern w:val="0"/>
-          <w14:ligatures w14:val="none"/>
-        </w:rPr>
-      </w:pPr>
-      <w:r>
-        <w:rPr>
-          <w:kern w:val="0"/>
-          <w14:ligatures w14:val="none"/>
-        </w:rPr>
-        <w:t>Chapter 4: The evolution of photoreceptor cells</w:t>
-      </w:r>
-      <w:r>
-        <w:rPr>
-          <w:kern w:val="0"/>
-          <w14:ligatures w14:val="none"/>
-        </w:rPr>
-        <w:t xml:space="preserve"> in animals</w:t>
-      </w:r>
-    </w:p>
-    <w:p>
-      <w:pPr>
-        <w:rPr>
-          <w:kern w:val="0"/>
-          <w14:ligatures w14:val="none"/>
-        </w:rPr>
-      </w:pPr>
-      <w:r>
-        <w:rPr>
+          <w:color w:val="AEAAAA" w:themeColor="background2" w:themeShade="BF"/>
+          <w:kern w:val="0"/>
+          <w14:ligatures w14:val="none"/>
+        </w:rPr>
+      </w:pPr>
+      <w:r>
+        <w:rPr>
+          <w:color w:val="AEAAAA" w:themeColor="background2" w:themeShade="BF"/>
+          <w:kern w:val="0"/>
+          <w14:ligatures w14:val="none"/>
+        </w:rPr>
+        <w:t>Chapter 4: The evolution of photoreceptor cells in animals</w:t>
+      </w:r>
+    </w:p>
+    <w:p>
+      <w:pPr>
+        <w:rPr>
+          <w:color w:val="AEAAAA" w:themeColor="background2" w:themeShade="BF"/>
+          <w:kern w:val="0"/>
+          <w14:ligatures w14:val="none"/>
+        </w:rPr>
+      </w:pPr>
+      <w:r>
+        <w:rPr>
+          <w:color w:val="AEAAAA" w:themeColor="background2" w:themeShade="BF"/>
           <w:kern w:val="0"/>
           <w14:ligatures w14:val="none"/>
         </w:rPr>
@@ -267,27 +286,23 @@
     <w:p>
       <w:pPr>
         <w:rPr>
-          <w:kern w:val="0"/>
-          <w14:ligatures w14:val="none"/>
-        </w:rPr>
-      </w:pPr>
-      <w:r>
-        <w:rPr>
-          <w:kern w:val="0"/>
-          <w14:ligatures w14:val="none"/>
-        </w:rPr>
-        <w:t xml:space="preserve">Chapter 6: </w:t>
-      </w:r>
-      <w:r>
-        <w:rPr>
-          <w:kern w:val="0"/>
-          <w14:ligatures w14:val="none"/>
-        </w:rPr>
-        <w:t xml:space="preserve">The origin, </w:t>
+          <w:color w:val="AEAAAA" w:themeColor="background2" w:themeShade="BF"/>
+          <w:kern w:val="0"/>
+          <w14:ligatures w14:val="none"/>
+        </w:rPr>
+      </w:pPr>
+      <w:r>
+        <w:rPr>
+          <w:color w:val="AEAAAA" w:themeColor="background2" w:themeShade="BF"/>
+          <w:kern w:val="0"/>
+          <w14:ligatures w14:val="none"/>
+        </w:rPr>
+        <w:t xml:space="preserve">Chapter 6: The origin, </w:t>
       </w:r>
       <w:proofErr w:type="gramStart"/>
       <w:r>
         <w:rPr>
+          <w:color w:val="AEAAAA" w:themeColor="background2" w:themeShade="BF"/>
           <w:kern w:val="0"/>
           <w14:ligatures w14:val="none"/>
         </w:rPr>
@@ -296,6 +311,7 @@
       <w:proofErr w:type="gramEnd"/>
       <w:r>
         <w:rPr>
+          <w:color w:val="AEAAAA" w:themeColor="background2" w:themeShade="BF"/>
           <w:kern w:val="0"/>
           <w14:ligatures w14:val="none"/>
         </w:rPr>
@@ -305,12 +321,14 @@
     <w:p>
       <w:pPr>
         <w:rPr>
-          <w:kern w:val="0"/>
-          <w14:ligatures w14:val="none"/>
-        </w:rPr>
-      </w:pPr>
-      <w:r>
-        <w:rPr>
+          <w:color w:val="AEAAAA" w:themeColor="background2" w:themeShade="BF"/>
+          <w:kern w:val="0"/>
+          <w14:ligatures w14:val="none"/>
+        </w:rPr>
+      </w:pPr>
+      <w:r>
+        <w:rPr>
+          <w:color w:val="AEAAAA" w:themeColor="background2" w:themeShade="BF"/>
           <w:kern w:val="0"/>
           <w14:ligatures w14:val="none"/>
         </w:rPr>
@@ -328,12 +346,18 @@
     <w:p>
       <w:pPr>
         <w:rPr>
-          <w:kern w:val="0"/>
-          <w14:ligatures w14:val="none"/>
-        </w:rPr>
-      </w:pPr>
-      <w:r>
-        <w:rPr>
+          <w:b/>
+          <w:bCs/>
+          <w:color w:val="00B050"/>
+          <w:kern w:val="0"/>
+          <w14:ligatures w14:val="none"/>
+        </w:rPr>
+      </w:pPr>
+      <w:r>
+        <w:rPr>
+          <w:b/>
+          <w:bCs/>
+          <w:color w:val="00B050"/>
           <w:kern w:val="0"/>
           <w:u w:val="single"/>
           <w14:ligatures w14:val="none"/>
@@ -342,6 +366,9 @@
       </w:r>
       <w:r>
         <w:rPr>
+          <w:b/>
+          <w:bCs/>
+          <w:color w:val="00B050"/>
           <w:kern w:val="0"/>
           <w14:ligatures w14:val="none"/>
         </w:rPr>
@@ -351,12 +378,18 @@
     <w:p>
       <w:pPr>
         <w:rPr>
-          <w:kern w:val="0"/>
-          <w14:ligatures w14:val="none"/>
-        </w:rPr>
-      </w:pPr>
-      <w:r>
-        <w:rPr>
+          <w:b/>
+          <w:bCs/>
+          <w:color w:val="00B050"/>
+          <w:kern w:val="0"/>
+          <w14:ligatures w14:val="none"/>
+        </w:rPr>
+      </w:pPr>
+      <w:r>
+        <w:rPr>
+          <w:b/>
+          <w:bCs/>
+          <w:color w:val="00B050"/>
           <w:kern w:val="0"/>
           <w14:ligatures w14:val="none"/>
         </w:rPr>
@@ -366,100 +399,92 @@
     <w:p>
       <w:pPr>
         <w:rPr>
-          <w:kern w:val="0"/>
-          <w14:ligatures w14:val="none"/>
-        </w:rPr>
-      </w:pPr>
-      <w:r>
-        <w:rPr>
-          <w:kern w:val="0"/>
-          <w14:ligatures w14:val="none"/>
-        </w:rPr>
-        <w:t>Chapter 2: General Materials and Methods</w:t>
-      </w:r>
-    </w:p>
-    <w:p>
-      <w:pPr>
-        <w:rPr>
-          <w:kern w:val="0"/>
-          <w14:ligatures w14:val="none"/>
-        </w:rPr>
-      </w:pPr>
-      <w:r>
-        <w:rPr>
-          <w:kern w:val="0"/>
-          <w14:ligatures w14:val="none"/>
-        </w:rPr>
-        <w:t xml:space="preserve">Chapter 3: </w:t>
-      </w:r>
-      <w:r>
-        <w:rPr>
-          <w:kern w:val="0"/>
-          <w14:ligatures w14:val="none"/>
-        </w:rPr>
-        <w:t>The molecular evolution of animal phototransduction and photoreceptor cells</w:t>
-      </w:r>
-    </w:p>
-    <w:p>
-      <w:pPr>
-        <w:rPr>
-          <w:kern w:val="0"/>
-          <w14:ligatures w14:val="none"/>
-        </w:rPr>
-      </w:pPr>
-      <w:r>
-        <w:rPr>
-          <w:kern w:val="0"/>
-          <w14:ligatures w14:val="none"/>
-        </w:rPr>
-        <w:t xml:space="preserve">Chapter 4: </w:t>
-      </w:r>
-      <w:r>
-        <w:rPr>
-          <w:kern w:val="0"/>
-          <w14:ligatures w14:val="none"/>
-        </w:rPr>
-        <w:t>The evolution of the retinol metabolism and its role in the origin of vision</w:t>
-      </w:r>
-    </w:p>
-    <w:p>
-      <w:pPr>
-        <w:rPr>
-          <w:kern w:val="0"/>
-          <w14:ligatures w14:val="none"/>
-        </w:rPr>
-      </w:pPr>
-      <w:r>
-        <w:rPr>
-          <w:kern w:val="0"/>
-          <w14:ligatures w14:val="none"/>
-        </w:rPr>
-        <w:t xml:space="preserve">Chapter </w:t>
-      </w:r>
-      <w:r>
-        <w:rPr>
-          <w:kern w:val="0"/>
-          <w14:ligatures w14:val="none"/>
-        </w:rPr>
-        <w:t>5</w:t>
-      </w:r>
-      <w:r>
-        <w:rPr>
-          <w:kern w:val="0"/>
-          <w14:ligatures w14:val="none"/>
-        </w:rPr>
-        <w:t xml:space="preserve">: </w:t>
-      </w:r>
-      <w:r>
-        <w:rPr>
-          <w:kern w:val="0"/>
-          <w14:ligatures w14:val="none"/>
-        </w:rPr>
-        <w:t xml:space="preserve">The origin, </w:t>
+          <w:b/>
+          <w:bCs/>
+          <w:color w:val="00B050"/>
+          <w:kern w:val="0"/>
+          <w14:ligatures w14:val="none"/>
+        </w:rPr>
+      </w:pPr>
+      <w:r>
+        <w:rPr>
+          <w:b/>
+          <w:bCs/>
+          <w:color w:val="00B050"/>
+          <w:kern w:val="0"/>
+          <w14:ligatures w14:val="none"/>
+        </w:rPr>
+        <w:t>Chapter 2: General Methods</w:t>
+      </w:r>
+    </w:p>
+    <w:p>
+      <w:pPr>
+        <w:rPr>
+          <w:b/>
+          <w:bCs/>
+          <w:color w:val="00B050"/>
+          <w:kern w:val="0"/>
+          <w14:ligatures w14:val="none"/>
+        </w:rPr>
+      </w:pPr>
+      <w:r>
+        <w:rPr>
+          <w:b/>
+          <w:bCs/>
+          <w:color w:val="00B050"/>
+          <w:kern w:val="0"/>
+          <w14:ligatures w14:val="none"/>
+        </w:rPr>
+        <w:t>Chapter 3: The molecular evolution of animal phototransduction and photoreceptor cells</w:t>
+      </w:r>
+    </w:p>
+    <w:p>
+      <w:pPr>
+        <w:rPr>
+          <w:b/>
+          <w:bCs/>
+          <w:color w:val="00B050"/>
+          <w:kern w:val="0"/>
+          <w14:ligatures w14:val="none"/>
+        </w:rPr>
+      </w:pPr>
+      <w:r>
+        <w:rPr>
+          <w:b/>
+          <w:bCs/>
+          <w:color w:val="00B050"/>
+          <w:kern w:val="0"/>
+          <w14:ligatures w14:val="none"/>
+        </w:rPr>
+        <w:t>Chapter 4: The evolution of the retinol metabolism and its role in the origin of vision</w:t>
+      </w:r>
+    </w:p>
+    <w:p>
+      <w:pPr>
+        <w:rPr>
+          <w:b/>
+          <w:bCs/>
+          <w:color w:val="00B050"/>
+          <w:kern w:val="0"/>
+          <w14:ligatures w14:val="none"/>
+        </w:rPr>
+      </w:pPr>
+      <w:r>
+        <w:rPr>
+          <w:b/>
+          <w:bCs/>
+          <w:color w:val="00B050"/>
+          <w:kern w:val="0"/>
+          <w14:ligatures w14:val="none"/>
+        </w:rPr>
+        <w:t xml:space="preserve">Chapter 5: The origin, </w:t>
       </w:r>
       <w:proofErr w:type="gramStart"/>
       <w:r>
         <w:rPr>
+          <w:b/>
+          <w:bCs/>
+          <w:color w:val="00B050"/>
           <w:kern w:val="0"/>
           <w14:ligatures w14:val="none"/>
         </w:rPr>
@@ -468,6 +493,9 @@
       <w:proofErr w:type="gramEnd"/>
       <w:r>
         <w:rPr>
+          <w:b/>
+          <w:bCs/>
+          <w:color w:val="00B050"/>
           <w:kern w:val="0"/>
           <w14:ligatures w14:val="none"/>
         </w:rPr>
@@ -477,30 +505,22 @@
     <w:p>
       <w:pPr>
         <w:rPr>
-          <w:kern w:val="0"/>
-          <w14:ligatures w14:val="none"/>
-        </w:rPr>
-      </w:pPr>
-      <w:r>
-        <w:rPr>
-          <w:kern w:val="0"/>
-          <w14:ligatures w14:val="none"/>
-        </w:rPr>
-        <w:t xml:space="preserve">Chapter </w:t>
-      </w:r>
-      <w:r>
-        <w:rPr>
-          <w:kern w:val="0"/>
-          <w14:ligatures w14:val="none"/>
-        </w:rPr>
-        <w:t>6</w:t>
-      </w:r>
-      <w:r>
-        <w:rPr>
-          <w:kern w:val="0"/>
-          <w14:ligatures w14:val="none"/>
-        </w:rPr>
-        <w:t>: General Discussion and Conclusions</w:t>
+          <w:b/>
+          <w:bCs/>
+          <w:color w:val="00B050"/>
+          <w:kern w:val="0"/>
+          <w14:ligatures w14:val="none"/>
+        </w:rPr>
+      </w:pPr>
+      <w:r>
+        <w:rPr>
+          <w:b/>
+          <w:bCs/>
+          <w:color w:val="00B050"/>
+          <w:kern w:val="0"/>
+          <w14:ligatures w14:val="none"/>
+        </w:rPr>
+        <w:t>Chapter 6: General Discussion and Conclusions</w:t>
       </w:r>
     </w:p>
     <w:p>

</xml_diff>

<commit_message>
Started title page chapter 4
</commit_message>
<xml_diff>
--- a/Outline_Whole_Thesis.docx
+++ b/Outline_Whole_Thesis.docx
@@ -456,7 +456,18 @@
           <w:kern w:val="0"/>
           <w14:ligatures w14:val="none"/>
         </w:rPr>
-        <w:t>Chapter 4: The evolution of the retinol metabolism and its role in the origin of vision</w:t>
+        <w:t xml:space="preserve">Chapter 4: The evolution of the retinol metabolism </w:t>
+      </w:r>
+      <w:r>
+        <w:rPr>
+          <w:b/>
+          <w:bCs/>
+          <w:color w:val="00B050"/>
+          <w:kern w:val="0"/>
+          <w:highlight w:val="yellow"/>
+          <w14:ligatures w14:val="none"/>
+        </w:rPr>
+        <w:t>and its role in the origin of vision</w:t>
       </w:r>
     </w:p>
     <w:p>

</xml_diff>